<commit_message>
Cambiar funcionalidad del programa final
Ahora el servo motor y la bomba se llenan con una señal del servidor y teniendo en cuenta el peso del cuenco
</commit_message>
<xml_diff>
--- a/Otros documentos/Como Instalar Programas.docx
+++ b/Otros documentos/Como Instalar Programas.docx
@@ -29,7 +29,15 @@
         <w:t>Paso 1:</w:t>
       </w:r>
       <w:r>
-        <w:t xml:space="preserve"> accedemos a la pagina de Apache Tomcat y elegimos la versión que queremos según nuestra versión de java.</w:t>
+        <w:t xml:space="preserve"> accedemos a la </w:t>
+      </w:r>
+      <w:proofErr w:type="spellStart"/>
+      <w:r>
+        <w:t>pagina</w:t>
+      </w:r>
+      <w:proofErr w:type="spellEnd"/>
+      <w:r>
+        <w:t xml:space="preserve"> de Apache Tomcat y elegimos la versión que queremos según nuestra versión de java.</w:t>
       </w:r>
     </w:p>
     <w:p>
@@ -235,7 +243,15 @@
         <w:t>Paso2:</w:t>
       </w:r>
       <w:r>
-        <w:t xml:space="preserve"> Si por ejemplo tenemos java 11 o superior instalaremos la versión 10 de tomcat. En nuestro caso instalaremos el instalador, pero también se puede instalar los zip.</w:t>
+        <w:t xml:space="preserve"> Si por ejemplo tenemos java 11 o superior instalaremos la versión 10 de </w:t>
+      </w:r>
+      <w:proofErr w:type="spellStart"/>
+      <w:r>
+        <w:t>tomcat</w:t>
+      </w:r>
+      <w:proofErr w:type="spellEnd"/>
+      <w:r>
+        <w:t>. En nuestro caso instalaremos el instalador, pero también se puede instalar los zip.</w:t>
       </w:r>
     </w:p>
     <w:p>
@@ -880,7 +896,15 @@
     </w:p>
     <w:p>
       <w:r>
-        <w:t>Ahora en un entorno IDE como NeatBeans 12 configuraremos el servidor siguiendo los siguientes pasos.</w:t>
+        <w:t xml:space="preserve">Ahora en un entorno IDE como </w:t>
+      </w:r>
+      <w:proofErr w:type="spellStart"/>
+      <w:r>
+        <w:t>NeatBeans</w:t>
+      </w:r>
+      <w:proofErr w:type="spellEnd"/>
+      <w:r>
+        <w:t xml:space="preserve"> 12 configuraremos el servidor siguiendo los siguientes pasos.</w:t>
       </w:r>
     </w:p>
     <w:p>
@@ -892,7 +916,15 @@
         <w:t xml:space="preserve">Paso 1: </w:t>
       </w:r>
       <w:r>
-        <w:t>nos metemos en la ventana de herramientas/tools y abrimos la pestaña de Servers</w:t>
+        <w:t>nos metemos en la ventana de herramientas/</w:t>
+      </w:r>
+      <w:proofErr w:type="spellStart"/>
+      <w:r>
+        <w:t>tools</w:t>
+      </w:r>
+      <w:proofErr w:type="spellEnd"/>
+      <w:r>
+        <w:t xml:space="preserve"> y abrimos la pestaña de Servers</w:t>
       </w:r>
     </w:p>
     <w:p>
@@ -1171,7 +1203,15 @@
         <w:t xml:space="preserve">Paso 2: </w:t>
       </w:r>
       <w:r>
-        <w:t>añadimos un servidor y ponemos la dirección de la carpeta del servidor y el usuario y contraseña que pusimos en el TomCat.</w:t>
+        <w:t xml:space="preserve">añadimos un servidor y ponemos la dirección de la carpeta del servidor y el usuario y contraseña que pusimos en el </w:t>
+      </w:r>
+      <w:proofErr w:type="spellStart"/>
+      <w:r>
+        <w:t>TomCat</w:t>
+      </w:r>
+      <w:proofErr w:type="spellEnd"/>
+      <w:r>
+        <w:t>.</w:t>
       </w:r>
     </w:p>
     <w:p>
@@ -1393,7 +1433,23 @@
         <w:t>Abrimos el configurador de variables de entorno</w:t>
       </w:r>
       <w:r>
-        <w:t>, y en las variables del sistema añades una nueva. Y en la variable Path, la abres y añades una nueva con la dirección de la carpeta bin del servidor Tomcat.</w:t>
+        <w:t xml:space="preserve">, y en las variables del sistema añades una nueva. Y en la variable </w:t>
+      </w:r>
+      <w:proofErr w:type="spellStart"/>
+      <w:r>
+        <w:t>Path</w:t>
+      </w:r>
+      <w:proofErr w:type="spellEnd"/>
+      <w:r>
+        <w:t xml:space="preserve">, la abres y añades una nueva con la dirección de la carpeta </w:t>
+      </w:r>
+      <w:proofErr w:type="spellStart"/>
+      <w:r>
+        <w:t>bin</w:t>
+      </w:r>
+      <w:proofErr w:type="spellEnd"/>
+      <w:r>
+        <w:t xml:space="preserve"> del servidor Tomcat.</w:t>
       </w:r>
     </w:p>
     <w:p>
@@ -1643,7 +1699,15 @@
     </w:p>
     <w:p>
       <w:r>
-        <w:t>Accedemos a la página de mosquitto y elegimos la opción de descarga para Windows.</w:t>
+        <w:t xml:space="preserve">Accedemos a la página de </w:t>
+      </w:r>
+      <w:proofErr w:type="spellStart"/>
+      <w:r>
+        <w:t>mosquitto</w:t>
+      </w:r>
+      <w:proofErr w:type="spellEnd"/>
+      <w:r>
+        <w:t xml:space="preserve"> y elegimos la opción de descarga para Windows.</w:t>
       </w:r>
     </w:p>
     <w:p>
@@ -1728,6 +1792,9 @@
         <w:br/>
       </w:r>
       <w:r>
+        <w:rPr>
+          <w:noProof/>
+        </w:rPr>
         <w:drawing>
           <wp:inline distT="0" distB="0" distL="0" distR="0" wp14:anchorId="01FB10AB" wp14:editId="624A43BF">
             <wp:extent cx="5400040" cy="1149985"/>
@@ -1767,6 +1834,9 @@
     </w:p>
     <w:p>
       <w:r>
+        <w:rPr>
+          <w:noProof/>
+        </w:rPr>
         <w:drawing>
           <wp:anchor distT="0" distB="0" distL="114300" distR="114300" simplePos="0" relativeHeight="251675648" behindDoc="0" locked="0" layoutInCell="1" allowOverlap="1" wp14:anchorId="416F8127" wp14:editId="0062CBFC">
             <wp:simplePos x="0" y="0"/>
@@ -1834,19 +1904,62 @@
     <w:p/>
     <w:p>
       <w:r>
-        <w:t xml:space="preserve">Ahora tenemos el servicio de mosquitto, ahora vamos a instalar </w:t>
-      </w:r>
-      <w:r>
-        <w:t xml:space="preserve">una herramienta que facilita la configuración y visualización de mosquitto, MQTTExplorer. </w:t>
-      </w:r>
-    </w:p>
-    <w:p>
-      <w:r>
-        <w:t>Para instalarlo vamos a la página de MQTTExplorer y en la sección de descargas instalamos el instalador o el portable, en nuetro caso hemos optado por el instalador.</w:t>
-      </w:r>
-    </w:p>
-    <w:p>
-      <w:r>
+        <w:t xml:space="preserve">Ahora tenemos el servicio de </w:t>
+      </w:r>
+      <w:proofErr w:type="spellStart"/>
+      <w:r>
+        <w:t>mosquitto</w:t>
+      </w:r>
+      <w:proofErr w:type="spellEnd"/>
+      <w:r>
+        <w:t xml:space="preserve">, ahora vamos a instalar </w:t>
+      </w:r>
+      <w:r>
+        <w:t xml:space="preserve">una herramienta que facilita la configuración y visualización de </w:t>
+      </w:r>
+      <w:proofErr w:type="spellStart"/>
+      <w:r>
+        <w:t>mosquitto</w:t>
+      </w:r>
+      <w:proofErr w:type="spellEnd"/>
+      <w:r>
+        <w:t xml:space="preserve">, </w:t>
+      </w:r>
+      <w:proofErr w:type="spellStart"/>
+      <w:r>
+        <w:t>MQTTExplorer</w:t>
+      </w:r>
+      <w:proofErr w:type="spellEnd"/>
+      <w:r>
+        <w:t xml:space="preserve">. </w:t>
+      </w:r>
+    </w:p>
+    <w:p>
+      <w:r>
+        <w:t xml:space="preserve">Para instalarlo vamos a la página de </w:t>
+      </w:r>
+      <w:proofErr w:type="spellStart"/>
+      <w:r>
+        <w:t>MQTTExplorer</w:t>
+      </w:r>
+      <w:proofErr w:type="spellEnd"/>
+      <w:r>
+        <w:t xml:space="preserve"> y en la sección de descargas instalamos el instalador o el portable, en </w:t>
+      </w:r>
+      <w:proofErr w:type="spellStart"/>
+      <w:r>
+        <w:t>nuetro</w:t>
+      </w:r>
+      <w:proofErr w:type="spellEnd"/>
+      <w:r>
+        <w:t xml:space="preserve"> caso hemos optado por el instalador.</w:t>
+      </w:r>
+    </w:p>
+    <w:p>
+      <w:r>
+        <w:rPr>
+          <w:noProof/>
+        </w:rPr>
         <w:drawing>
           <wp:inline distT="0" distB="0" distL="0" distR="0" wp14:anchorId="407943E7" wp14:editId="0F90B5C8">
             <wp:extent cx="5400040" cy="1344295"/>
@@ -1894,6 +2007,9 @@
     </w:p>
     <w:p>
       <w:r>
+        <w:rPr>
+          <w:noProof/>
+        </w:rPr>
         <w:drawing>
           <wp:anchor distT="0" distB="0" distL="114300" distR="114300" simplePos="0" relativeHeight="251676672" behindDoc="0" locked="0" layoutInCell="1" allowOverlap="1" wp14:anchorId="7B1AC340" wp14:editId="2C7F5919">
             <wp:simplePos x="0" y="0"/>
@@ -1957,6 +2073,31 @@
     <w:p/>
     <w:p>
       <w:r>
+        <w:t xml:space="preserve">Activamos las opciones que se muestran en la imagen de abajo en el fichero de configuración de </w:t>
+      </w:r>
+      <w:proofErr w:type="spellStart"/>
+      <w:r>
+        <w:t>mosquitto</w:t>
+      </w:r>
+      <w:proofErr w:type="spellEnd"/>
+      <w:r>
+        <w:t xml:space="preserve"> para permitir que se puedan conectar usuarios anónimos (desactivamos el modo localhost </w:t>
+      </w:r>
+      <w:proofErr w:type="spellStart"/>
+      <w:r>
+        <w:t>only</w:t>
+      </w:r>
+      <w:proofErr w:type="spellEnd"/>
+      <w:r>
+        <w:t>)</w:t>
+      </w:r>
+    </w:p>
+    <w:p/>
+    <w:p>
+      <w:r>
+        <w:rPr>
+          <w:noProof/>
+        </w:rPr>
         <w:drawing>
           <wp:inline distT="0" distB="0" distL="0" distR="0" wp14:anchorId="23B3F9FB" wp14:editId="0A1823FA">
             <wp:extent cx="5400040" cy="1065530"/>
@@ -1994,59 +2135,21 @@
         </w:drawing>
       </w:r>
     </w:p>
-    <w:p/>
-    <w:p/>
-    <w:p/>
-    <w:p/>
-    <w:p/>
-    <w:p/>
-    <w:p/>
-    <w:p/>
-    <w:p/>
-    <w:p/>
-    <w:p/>
-    <w:p/>
-    <w:p/>
-    <w:p/>
-    <w:p/>
-    <w:p/>
-    <w:p/>
-    <w:p>
-      <w:pPr>
-        <w:jc w:val="center"/>
-        <w:rPr>
-          <w:b/>
-          <w:bCs/>
-          <w:u w:val="single"/>
-        </w:rPr>
-      </w:pPr>
-      <w:r>
-        <w:rPr>
-          <w:b/>
-          <w:bCs/>
-          <w:u w:val="single"/>
-        </w:rPr>
-        <w:t>DESCARGAR MARIA DB Y CONFIGURAR PARA WINDOWS</w:t>
-      </w:r>
-    </w:p>
-    <w:p>
-      <w:pPr>
-        <w:jc w:val="center"/>
-      </w:pPr>
-      <w:r>
-        <w:t xml:space="preserve">Nos metemos en la página de MariaDB y descargamos el instalador para Windows. </w:t>
-      </w:r>
-    </w:p>
-    <w:p>
-      <w:pPr>
-        <w:jc w:val="center"/>
-      </w:pPr>
+    <w:p>
       <w:r>
         <w:drawing>
-          <wp:inline distT="0" distB="0" distL="0" distR="0" wp14:anchorId="2C1E5825" wp14:editId="3F9C85D7">
-            <wp:extent cx="5400040" cy="2120265"/>
-            <wp:effectExtent l="0" t="0" r="0" b="0"/>
-            <wp:docPr id="23" name="Imagen 23"/>
+          <wp:anchor distT="0" distB="0" distL="114300" distR="114300" simplePos="0" relativeHeight="251677696" behindDoc="0" locked="0" layoutInCell="1" allowOverlap="1" wp14:anchorId="42E6997C" wp14:editId="0B3D4442">
+            <wp:simplePos x="0" y="0"/>
+            <wp:positionH relativeFrom="margin">
+              <wp:posOffset>541867</wp:posOffset>
+            </wp:positionH>
+            <wp:positionV relativeFrom="paragraph">
+              <wp:posOffset>792692</wp:posOffset>
+            </wp:positionV>
+            <wp:extent cx="4026941" cy="2870200"/>
+            <wp:effectExtent l="0" t="0" r="0" b="6350"/>
+            <wp:wrapNone/>
+            <wp:docPr id="27" name="Imagen 27"/>
             <wp:cNvGraphicFramePr>
               <a:graphicFrameLocks xmlns:a="http://schemas.openxmlformats.org/drawingml/2006/main" noChangeAspect="1"/>
             </wp:cNvGraphicFramePr>
@@ -2058,7 +2161,13 @@
                     <pic:cNvPicPr/>
                   </pic:nvPicPr>
                   <pic:blipFill>
-                    <a:blip r:embed="rId23"/>
+                    <a:blip r:embed="rId23" cstate="print">
+                      <a:extLst>
+                        <a:ext uri="{28A0092B-C50C-407E-A947-70E740481C1C}">
+                          <a14:useLocalDpi xmlns:a14="http://schemas.microsoft.com/office/drawing/2010/main" val="0"/>
+                        </a:ext>
+                      </a:extLst>
+                    </a:blip>
                     <a:stretch>
                       <a:fillRect/>
                     </a:stretch>
@@ -2066,7 +2175,7 @@
                   <pic:spPr>
                     <a:xfrm>
                       <a:off x="0" y="0"/>
-                      <a:ext cx="5400040" cy="2120265"/>
+                      <a:ext cx="4026941" cy="2870200"/>
                     </a:xfrm>
                     <a:prstGeom prst="rect">
                       <a:avLst/>
@@ -2075,28 +2184,88 @@
                 </pic:pic>
               </a:graphicData>
             </a:graphic>
-          </wp:inline>
+            <wp14:sizeRelH relativeFrom="margin">
+              <wp14:pctWidth>0</wp14:pctWidth>
+            </wp14:sizeRelH>
+            <wp14:sizeRelV relativeFrom="margin">
+              <wp14:pctHeight>0</wp14:pctHeight>
+            </wp14:sizeRelV>
+          </wp:anchor>
         </w:drawing>
       </w:r>
-    </w:p>
-    <w:p>
-      <w:pPr>
-        <w:jc w:val="center"/>
-      </w:pPr>
-      <w:r>
-        <w:t>Ponemos una contraseña QUE NO DEBEMOS OLVIDAR y si se desea se pueden marcar las dos casillas de permitir el acceso de máquinas remotas o utilizar UTF8 como set de caracteres.</w:t>
-      </w:r>
-    </w:p>
-    <w:p>
-      <w:pPr>
-        <w:jc w:val="center"/>
-      </w:pPr>
+      <w:r>
+        <w:t xml:space="preserve">Ahora para conectarnos con </w:t>
+      </w:r>
+      <w:proofErr w:type="spellStart"/>
+      <w:r>
+        <w:t>mosquitto</w:t>
+      </w:r>
+      <w:proofErr w:type="spellEnd"/>
+      <w:r>
+        <w:t xml:space="preserve">, desde el MQTT Explorer, en la configuración </w:t>
+      </w:r>
+      <w:proofErr w:type="gramStart"/>
+      <w:r>
+        <w:t>del mismo</w:t>
+      </w:r>
+      <w:proofErr w:type="gramEnd"/>
+      <w:r>
+        <w:t xml:space="preserve"> ponemos la IP donde se está ejecutando el servicio de </w:t>
+      </w:r>
+      <w:proofErr w:type="spellStart"/>
+      <w:r>
+        <w:t>mosquitto</w:t>
+      </w:r>
+      <w:proofErr w:type="spellEnd"/>
+      <w:r>
+        <w:t xml:space="preserve">, en nuestro caso un portátil hará las funciones de bróker, servidor… Por lo </w:t>
+      </w:r>
+      <w:proofErr w:type="gramStart"/>
+      <w:r>
+        <w:t>tanto</w:t>
+      </w:r>
+      <w:proofErr w:type="gramEnd"/>
+      <w:r>
+        <w:t xml:space="preserve"> ponemos la dirección </w:t>
+      </w:r>
+      <w:proofErr w:type="spellStart"/>
+      <w:r>
+        <w:t>ip</w:t>
+      </w:r>
+      <w:proofErr w:type="spellEnd"/>
+      <w:r>
+        <w:t xml:space="preserve"> del portátil en esa red.</w:t>
+      </w:r>
+    </w:p>
+    <w:p/>
+    <w:p/>
+    <w:p/>
+    <w:p/>
+    <w:p/>
+    <w:p/>
+    <w:p/>
+    <w:p/>
+    <w:p>
+      <w:r>
+        <w:lastRenderedPageBreak/>
+        <w:t xml:space="preserve">Ahora antes de conectarnos iniciamos el servicio de </w:t>
+      </w:r>
+      <w:proofErr w:type="spellStart"/>
+      <w:r>
+        <w:t>mosquitto</w:t>
+      </w:r>
+      <w:proofErr w:type="spellEnd"/>
+      <w:r>
+        <w:t>.</w:t>
+      </w:r>
+    </w:p>
+    <w:p>
       <w:r>
         <w:drawing>
-          <wp:inline distT="0" distB="0" distL="0" distR="0" wp14:anchorId="1F0E37EB" wp14:editId="7F83E3D2">
-            <wp:extent cx="4671465" cy="3657917"/>
-            <wp:effectExtent l="0" t="0" r="0" b="0"/>
-            <wp:docPr id="24" name="Imagen 24"/>
+          <wp:inline distT="0" distB="0" distL="0" distR="0" wp14:anchorId="096DA2E8" wp14:editId="4E0F4D69">
+            <wp:extent cx="3635055" cy="480102"/>
+            <wp:effectExtent l="0" t="0" r="3810" b="0"/>
+            <wp:docPr id="28" name="Imagen 28"/>
             <wp:cNvGraphicFramePr>
               <a:graphicFrameLocks xmlns:a="http://schemas.openxmlformats.org/drawingml/2006/main" noChangeAspect="1"/>
             </wp:cNvGraphicFramePr>
@@ -2116,6 +2285,240 @@
                   <pic:spPr>
                     <a:xfrm>
                       <a:off x="0" y="0"/>
+                      <a:ext cx="3635055" cy="480102"/>
+                    </a:xfrm>
+                    <a:prstGeom prst="rect">
+                      <a:avLst/>
+                    </a:prstGeom>
+                  </pic:spPr>
+                </pic:pic>
+              </a:graphicData>
+            </a:graphic>
+          </wp:inline>
+        </w:drawing>
+      </w:r>
+    </w:p>
+    <w:p>
+      <w:r>
+        <w:t>Si el servicio no se inicia de esta manera, lo podemos iniciar desde el administrador de tareas en la sección de servicios.</w:t>
+      </w:r>
+    </w:p>
+    <w:p>
+      <w:r>
+        <w:drawing>
+          <wp:inline distT="0" distB="0" distL="0" distR="0" wp14:anchorId="15B3C530" wp14:editId="0E24E4CD">
+            <wp:extent cx="4597400" cy="3442103"/>
+            <wp:effectExtent l="0" t="0" r="0" b="6350"/>
+            <wp:docPr id="30" name="Imagen 30"/>
+            <wp:cNvGraphicFramePr>
+              <a:graphicFrameLocks xmlns:a="http://schemas.openxmlformats.org/drawingml/2006/main" noChangeAspect="1"/>
+            </wp:cNvGraphicFramePr>
+            <a:graphic xmlns:a="http://schemas.openxmlformats.org/drawingml/2006/main">
+              <a:graphicData uri="http://schemas.openxmlformats.org/drawingml/2006/picture">
+                <pic:pic xmlns:pic="http://schemas.openxmlformats.org/drawingml/2006/picture">
+                  <pic:nvPicPr>
+                    <pic:cNvPr id="1" name=""/>
+                    <pic:cNvPicPr/>
+                  </pic:nvPicPr>
+                  <pic:blipFill>
+                    <a:blip r:embed="rId25"/>
+                    <a:stretch>
+                      <a:fillRect/>
+                    </a:stretch>
+                  </pic:blipFill>
+                  <pic:spPr>
+                    <a:xfrm>
+                      <a:off x="0" y="0"/>
+                      <a:ext cx="4603432" cy="3446620"/>
+                    </a:xfrm>
+                    <a:prstGeom prst="rect">
+                      <a:avLst/>
+                    </a:prstGeom>
+                  </pic:spPr>
+                </pic:pic>
+              </a:graphicData>
+            </a:graphic>
+          </wp:inline>
+        </w:drawing>
+      </w:r>
+    </w:p>
+    <w:p>
+      <w:r>
+        <w:t xml:space="preserve">Iniciado el servicio ya nos podemos conectar desde el </w:t>
+      </w:r>
+      <w:proofErr w:type="spellStart"/>
+      <w:r>
+        <w:t>explorer</w:t>
+      </w:r>
+      <w:proofErr w:type="spellEnd"/>
+      <w:r>
+        <w:t xml:space="preserve"> para ver toda la actividad.</w:t>
+      </w:r>
+    </w:p>
+    <w:p>
+      <w:r>
+        <w:t>IMPORTANTE DESACTIVAR FIREWALL O NO PODRÁ HABER CONEXIÓN CON MQTT. (Desde otros dispositivos)</w:t>
+      </w:r>
+    </w:p>
+    <w:p>
+      <w:r>
+        <w:drawing>
+          <wp:inline distT="0" distB="0" distL="0" distR="0" wp14:anchorId="349C7157" wp14:editId="60D08CBB">
+            <wp:extent cx="4538959" cy="3208867"/>
+            <wp:effectExtent l="0" t="0" r="0" b="0"/>
+            <wp:docPr id="31" name="Imagen 31"/>
+            <wp:cNvGraphicFramePr>
+              <a:graphicFrameLocks xmlns:a="http://schemas.openxmlformats.org/drawingml/2006/main" noChangeAspect="1"/>
+            </wp:cNvGraphicFramePr>
+            <a:graphic xmlns:a="http://schemas.openxmlformats.org/drawingml/2006/main">
+              <a:graphicData uri="http://schemas.openxmlformats.org/drawingml/2006/picture">
+                <pic:pic xmlns:pic="http://schemas.openxmlformats.org/drawingml/2006/picture">
+                  <pic:nvPicPr>
+                    <pic:cNvPr id="1" name=""/>
+                    <pic:cNvPicPr/>
+                  </pic:nvPicPr>
+                  <pic:blipFill>
+                    <a:blip r:embed="rId26"/>
+                    <a:stretch>
+                      <a:fillRect/>
+                    </a:stretch>
+                  </pic:blipFill>
+                  <pic:spPr>
+                    <a:xfrm>
+                      <a:off x="0" y="0"/>
+                      <a:ext cx="4583980" cy="3240695"/>
+                    </a:xfrm>
+                    <a:prstGeom prst="rect">
+                      <a:avLst/>
+                    </a:prstGeom>
+                  </pic:spPr>
+                </pic:pic>
+              </a:graphicData>
+            </a:graphic>
+          </wp:inline>
+        </w:drawing>
+      </w:r>
+    </w:p>
+    <w:p/>
+    <w:p>
+      <w:pPr>
+        <w:jc w:val="center"/>
+        <w:rPr>
+          <w:b/>
+          <w:bCs/>
+          <w:u w:val="single"/>
+        </w:rPr>
+      </w:pPr>
+      <w:r>
+        <w:rPr>
+          <w:b/>
+          <w:bCs/>
+          <w:u w:val="single"/>
+        </w:rPr>
+        <w:t>DESCARGAR MARIA DB Y CONFIGURAR PARA WINDOWS</w:t>
+      </w:r>
+    </w:p>
+    <w:p>
+      <w:pPr>
+        <w:jc w:val="center"/>
+      </w:pPr>
+      <w:r>
+        <w:t xml:space="preserve">Nos metemos en la página de </w:t>
+      </w:r>
+      <w:proofErr w:type="spellStart"/>
+      <w:r>
+        <w:t>MariaDB</w:t>
+      </w:r>
+      <w:proofErr w:type="spellEnd"/>
+      <w:r>
+        <w:t xml:space="preserve"> y descargamos el instalador para Windows. </w:t>
+      </w:r>
+    </w:p>
+    <w:p>
+      <w:pPr>
+        <w:jc w:val="center"/>
+      </w:pPr>
+      <w:r>
+        <w:rPr>
+          <w:noProof/>
+        </w:rPr>
+        <w:drawing>
+          <wp:inline distT="0" distB="0" distL="0" distR="0" wp14:anchorId="2C1E5825" wp14:editId="3F9C85D7">
+            <wp:extent cx="5400040" cy="2120265"/>
+            <wp:effectExtent l="0" t="0" r="0" b="0"/>
+            <wp:docPr id="23" name="Imagen 23"/>
+            <wp:cNvGraphicFramePr>
+              <a:graphicFrameLocks xmlns:a="http://schemas.openxmlformats.org/drawingml/2006/main" noChangeAspect="1"/>
+            </wp:cNvGraphicFramePr>
+            <a:graphic xmlns:a="http://schemas.openxmlformats.org/drawingml/2006/main">
+              <a:graphicData uri="http://schemas.openxmlformats.org/drawingml/2006/picture">
+                <pic:pic xmlns:pic="http://schemas.openxmlformats.org/drawingml/2006/picture">
+                  <pic:nvPicPr>
+                    <pic:cNvPr id="1" name=""/>
+                    <pic:cNvPicPr/>
+                  </pic:nvPicPr>
+                  <pic:blipFill>
+                    <a:blip r:embed="rId27"/>
+                    <a:stretch>
+                      <a:fillRect/>
+                    </a:stretch>
+                  </pic:blipFill>
+                  <pic:spPr>
+                    <a:xfrm>
+                      <a:off x="0" y="0"/>
+                      <a:ext cx="5400040" cy="2120265"/>
+                    </a:xfrm>
+                    <a:prstGeom prst="rect">
+                      <a:avLst/>
+                    </a:prstGeom>
+                  </pic:spPr>
+                </pic:pic>
+              </a:graphicData>
+            </a:graphic>
+          </wp:inline>
+        </w:drawing>
+      </w:r>
+    </w:p>
+    <w:p>
+      <w:pPr>
+        <w:jc w:val="center"/>
+      </w:pPr>
+      <w:r>
+        <w:t>Ponemos una contraseña QUE NO DEBEMOS OLVIDAR y si se desea se pueden marcar las dos casillas de permitir el acceso de máquinas remotas o utilizar UTF8 como set de caracteres.</w:t>
+      </w:r>
+    </w:p>
+    <w:p>
+      <w:pPr>
+        <w:jc w:val="center"/>
+      </w:pPr>
+      <w:r>
+        <w:rPr>
+          <w:noProof/>
+        </w:rPr>
+        <w:drawing>
+          <wp:inline distT="0" distB="0" distL="0" distR="0" wp14:anchorId="1F0E37EB" wp14:editId="7F83E3D2">
+            <wp:extent cx="4671465" cy="3657917"/>
+            <wp:effectExtent l="0" t="0" r="0" b="0"/>
+            <wp:docPr id="24" name="Imagen 24"/>
+            <wp:cNvGraphicFramePr>
+              <a:graphicFrameLocks xmlns:a="http://schemas.openxmlformats.org/drawingml/2006/main" noChangeAspect="1"/>
+            </wp:cNvGraphicFramePr>
+            <a:graphic xmlns:a="http://schemas.openxmlformats.org/drawingml/2006/main">
+              <a:graphicData uri="http://schemas.openxmlformats.org/drawingml/2006/picture">
+                <pic:pic xmlns:pic="http://schemas.openxmlformats.org/drawingml/2006/picture">
+                  <pic:nvPicPr>
+                    <pic:cNvPr id="1" name=""/>
+                    <pic:cNvPicPr/>
+                  </pic:nvPicPr>
+                  <pic:blipFill>
+                    <a:blip r:embed="rId28"/>
+                    <a:stretch>
+                      <a:fillRect/>
+                    </a:stretch>
+                  </pic:blipFill>
+                  <pic:spPr>
+                    <a:xfrm>
+                      <a:off x="0" y="0"/>
                       <a:ext cx="4671465" cy="3657917"/>
                     </a:xfrm>
                     <a:prstGeom prst="rect">
@@ -2131,6 +2534,9 @@
     </w:p>
     <w:p>
       <w:r>
+        <w:rPr>
+          <w:noProof/>
+        </w:rPr>
         <w:lastRenderedPageBreak/>
         <w:drawing>
           <wp:inline distT="0" distB="0" distL="0" distR="0" wp14:anchorId="38EF70D1" wp14:editId="54C7C715">
@@ -2148,7 +2554,7 @@
                     <pic:cNvPicPr/>
                   </pic:nvPicPr>
                   <pic:blipFill>
-                    <a:blip r:embed="rId25"/>
+                    <a:blip r:embed="rId29"/>
                     <a:stretch>
                       <a:fillRect/>
                     </a:stretch>

</xml_diff>